<commit_message>
update my html parts + adding Profile pic folder  for everyone
</commit_message>
<xml_diff>
--- a/Assignment 3/Report Stuff/Challenge-Long.docx
+++ b/Assignment 3/Report Stuff/Challenge-Long.docx
@@ -88,33 +88,33 @@
           <w:sz w:val="22"/>
           <w:shd w:fill="auto" w:val="clear"/>
         </w:rPr>
-        <w:t xml:space="preserve">From my opinion i dont find any specific tasks is either easy or difficult, there just a lot of things need to be done and nothing was unexpected since they all been predicted before it could happened.</w:t>
-      </w:r>
-    </w:p>
-    <w:p>
-      <w:pPr>
-        <w:spacing w:before="0" w:after="200" w:line="276"/>
-        <w:ind w:right="0" w:left="0" w:firstLine="0"/>
-        <w:jc w:val="left"/>
-        <w:rPr>
-          <w:rFonts w:ascii="Calibri" w:hAnsi="Calibri" w:cs="Calibri" w:eastAsia="Calibri"/>
-          <w:color w:val="auto"/>
-          <w:spacing w:val="0"/>
-          <w:position w:val="0"/>
-          <w:sz w:val="22"/>
-          <w:shd w:fill="auto" w:val="clear"/>
-        </w:rPr>
-      </w:pPr>
-      <w:r>
-        <w:rPr>
-          <w:rFonts w:ascii="Calibri" w:hAnsi="Calibri" w:cs="Calibri" w:eastAsia="Calibri"/>
-          <w:color w:val="auto"/>
-          <w:spacing w:val="0"/>
-          <w:position w:val="0"/>
-          <w:sz w:val="22"/>
-          <w:shd w:fill="auto" w:val="clear"/>
-        </w:rPr>
-        <w:t xml:space="preserve">However, in term of a group we do have some challanges. One of them is due to different reasons, a few of our teammates couldnt join the meeting very often so there were a lots of stuff that we needed to catch up and worried about. Luckily, before the due came they did managed to submit their work in time and we managed to address that issue.</w:t>
+        <w:t xml:space="preserve">In my opinion, I don't find any specific tasks is either easy or difficult, there just a lot of things need to be done and nothing was unexpected since they all been predicted before it could happen.</w:t>
+      </w:r>
+    </w:p>
+    <w:p>
+      <w:pPr>
+        <w:spacing w:before="0" w:after="200" w:line="276"/>
+        <w:ind w:right="0" w:left="0" w:firstLine="0"/>
+        <w:jc w:val="left"/>
+        <w:rPr>
+          <w:rFonts w:ascii="Calibri" w:hAnsi="Calibri" w:cs="Calibri" w:eastAsia="Calibri"/>
+          <w:color w:val="auto"/>
+          <w:spacing w:val="0"/>
+          <w:position w:val="0"/>
+          <w:sz w:val="22"/>
+          <w:shd w:fill="auto" w:val="clear"/>
+        </w:rPr>
+      </w:pPr>
+      <w:r>
+        <w:rPr>
+          <w:rFonts w:ascii="Calibri" w:hAnsi="Calibri" w:cs="Calibri" w:eastAsia="Calibri"/>
+          <w:color w:val="auto"/>
+          <w:spacing w:val="0"/>
+          <w:position w:val="0"/>
+          <w:sz w:val="22"/>
+          <w:shd w:fill="auto" w:val="clear"/>
+        </w:rPr>
+        <w:t xml:space="preserve">However, in term of a group, we do have some challenges. One of them is due to different reasons, a few of our teammates couldn't join the meeting very often so there was a lot of stuff that we needed to catch up and worried about. Luckily, before the due came they did manage to submit their work in time and we managed to address that issue.</w:t>
       </w:r>
     </w:p>
     <w:p>
@@ -177,7 +177,7 @@
           <w:sz w:val="22"/>
           <w:shd w:fill="auto" w:val="clear"/>
         </w:rPr>
-        <w:t xml:space="preserve">One of the challenges that i was expecting is how much the workload that needed to be done. To be honest its a huge amount of workload that a university student can handle during a full-load semester. In order to solve this challenge i have to spent more extra times, reduced less important workflow or replacing them with acceptable assets. Thankfully during our planning stage I already awared these potentials challenges and have enough times to address them early enough.</w:t>
+        <w:t xml:space="preserve">One of the challenges that I was expecting is how much the workload needed to be done. To be honest, its a huge amount of workload that a university student can handle during a full-load semester. In order to solve this challenge, I have to spend more extra times, reduced less important workflow or replacing them with acceptable assets. Thankfully during our planning stage, I already aware these potentials challenges and have enough times to address them early enough.</w:t>
       </w:r>
     </w:p>
     <w:p>
@@ -240,7 +240,7 @@
           <w:sz w:val="22"/>
           <w:shd w:fill="auto" w:val="clear"/>
         </w:rPr>
-        <w:t xml:space="preserve">I have able to actknowlegde deeper in 3D software Zbrush, Maya, Blender as for programming during this semester i also developed more experience in web programming as well as game programming. </w:t>
+        <w:t xml:space="preserve">I have able to acknowledge deeper in 3D software Zbrush, Maya, Blender as for programming during this semester I also developed more experience in web programming as well as game programming. </w:t>
       </w:r>
     </w:p>
     <w:p>
@@ -303,7 +303,7 @@
           <w:sz w:val="22"/>
           <w:shd w:fill="auto" w:val="clear"/>
         </w:rPr>
-        <w:t xml:space="preserve">Im particiapted most of the roles in our project from programmer to designer and this is not the first time i done this so before the project started most of the predicted challenges that have been awared and adjusted before they happened as i expected so there are nothing to be concerned. Im did everything at my very best for this project so even if i had time over again i would do it the same.</w:t>
+        <w:t xml:space="preserve">I'm participated most of the roles in our project from programmer to designer and this is not the first time I have done this so before the project started most of the predicted challenges that had been aware and adjusted before they happened as I expected so there is nothing to be concerned. I'm did everything at my very best for this project so even if I had time over again I would do it the same.</w:t>
       </w:r>
     </w:p>
     <w:p>

</xml_diff>